<commit_message>
updated version 1.1 by reviewer
updated version 1.1 by reviewer
</commit_message>
<xml_diff>
--- a/target/openchainspec-1.0_disclaimer_rev1.docx
+++ b/target/openchainspec-1.0_disclaimer_rev1.docx
@@ -536,7 +536,7 @@
         <w:ind w:left="560" w:right="310"/>
       </w:pPr>
       <w:r>
-        <w:t xml:space="preserve">Vision과 Mission에 따라 이 설명서 일련의 요구사항을 정의하고, 이 요구사항을 충족하는 오픈소스 프로그램이라면 충분한 수준의 품질, 일관성 및 완전성을 달성했을 가능성을 높일 것이다. 다만, 설명서의 모든 요구사항을 만족하는 프로그램이라도 완전한 Compliance가 보장되는 것은 아니다. 이 요구사항은 프로그램이 OpenChain을 준수하는 것으로 인정하기 위해 충족해야 하는 기본 수준 (최소) 요구사항들을 의미한다. 이 설명서는 "어떻게"와 "언제"에 대한 고려가 아닌 Compliance 프로그램의 "무엇"과 "왜"에 대해 초점을 맞추고 있다. 이는 서로 다른 조직이 각자의 목적에 가장 잘 부합하도록 정책과 프로세스를 조정할 수 있게 하는 실질적인 유연성을 보장한다.</w:t>
+        <w:t xml:space="preserve">비전과 사명에 따라 이 설명서 일련의 요구사항을 정의하고, 이 요구사항을 충족하는 오픈소스 프로그램이라면 충분한 수준의 품질, 일관성 및 완전성을 달성했을 가능성을 높일 것이다. 다만, 설명서의 모든 요구사항을 만족하는 프로그램이라도 완전한 Compliance가 보장되는 것은 아니다. 이 요구사항은 프로그램이 OpenChain을 준수하는 것으로 인정하기 위해 충족해야 하는 기본 수준 (최소) 요구사항들을 의미한다. 이 설명서는 "어떻게"와 "언제"에 대한 고려가 아닌 Compliance 프로그램의 "무엇"과 "왜"에 대해 초점을 맞추고 있다. 이는 서로 다른 조직이 각자의 목적에 가장 잘 부합하도록 정책과 프로세스를 조정할 수 있게 하는 실질적인 유연성을 보장한다.</w:t>
       </w:r>
     </w:p>
     <w:p>
@@ -593,7 +593,7 @@
         <w:rPr>
           <w:b/>
         </w:rPr>
-        <w:t xml:space="preserve">배포할 Compliance 결과물 - 식별된 라이선스가 공급대상 소프트웨어와 함께 제공하기를 요구하는 결과물 세트. 여기에는 다음 사항이 포함된다 (이에 국한되지 않음). : 저작권 고지, 라이선스 사본, 수정 내용 고지, 저작자 고지, 소스 코드, 서면 약정서 등</w:t>
+        <w:t xml:space="preserve">배포할 Compliance 결과물 - 식별된 라이선스가 공급대상 소프트웨어와 함께 제공하기를 요구하는 결과물의 집합. 여기에는 다음 사항이 포함된다 (이에 국한되지 않음). : 저작권 고지, 라이선스 사본, 수정 내용 고지, 저작자 고지, 소스 코드, 서면 청약 등</w:t>
       </w:r>
     </w:p>
     <w:p>
@@ -638,7 +638,7 @@
         <w:t xml:space="preserve">식별된 라이선스 </w:t>
       </w:r>
       <w:r>
-        <w:t xml:space="preserve">-해당 라이선스를 식별하기 위한 적절한 방법을 수행한 결과로 식별된 FOSS 라이선스 세트.</w:t>
+        <w:t xml:space="preserve">-해당 라이선스를 식별하기 위한 적절한 방법을 수행한 결과로 식별된 FOSS 라이선스의 집합.</w:t>
       </w:r>
     </w:p>
     <w:p>
@@ -685,7 +685,7 @@
         <w:t xml:space="preserve">SPDX </w:t>
       </w:r>
       <w:r>
-        <w:t xml:space="preserve">(Software Package Data Exchange) – 소프트웨어 패키지에 대한 라이선스 및 저작권 정보를 교환하기 위해 SPDX 워크 그룹이 만든 표준 형식이다. SPDX 설명서에 대한 설명은 www.spdx.org에서 확인할 수 있다.</w:t>
+        <w:t xml:space="preserve">(Software Package Data Exchange) – 소프트웨어 패키지에 대한 라이선스 및 저작권 정보를 교환하기 위해 SPDX 워킹 그룹이 만든 표준 형식이다. SPDX 설명서에 대한 설명은 www.spdx.org에서 확인할 수 있다.</w:t>
       </w:r>
     </w:p>
     <w:p>
@@ -831,7 +831,7 @@
         <w:ind w:left="1280" w:right="450"/>
       </w:pPr>
       <w:r>
-        <w:t xml:space="preserve">FOSS 정책을 수립 및 기록하고 이를 소프트웨어 공급담당자가 인식하게 하는 조치가 취해지도록 보장하기 위함. 이 절에서는 정책에 포함되어야 할 요구사항이 규정되지 않지만, 다른 절에서 다른 요구사항이 규정될 수 있다.</w:t>
+        <w:t xml:space="preserve">FOSS 정책을 수립 및 기록하고 이를 소프트웨어 공급담당자가 인식하게 하는 조치가 취해지도록 보장하기 위함. 이 절에서는 정책에 포함되어야 할 요구사항이 규정되지 않지만, 다른 절에서 정책에 요구사항을 부과할  수도 있다.</w:t>
       </w:r>
     </w:p>
     <w:p>

</xml_diff>